<commit_message>
feat: replace images in headers/footers
Refactor `commitChanges` methods to accept `DocxPart` instead of `WordprocessingMLPackage`. Updated `PlaceholderReplacementInHeaderAndFooterTest` for image replacement functionality. This allows image handling in paragraph placeholders within headers and footers.
</commit_message>
<xml_diff>
--- a/test/sources/ConditionalDisplayOfParagraphsTest.docx
+++ b/test/sources/ConditionalDisplayOfParagraphsTest.docx
@@ -11,24 +11,38 @@
       </w:r>
     </w:p>
     <w:p>
-      <w:pPr>
-        <w:rPr>
-          <w:rFonts w:hint="eastAsia"/>
-        </w:rPr>
-      </w:pPr>
       <w:r>
         <w:t>This paragraph stays untouched.</w:t>
       </w:r>
     </w:p>
     <w:p>
-      <w:pPr>
-        <w:rPr>
-          <w:rFonts w:hint="eastAsia"/>
-        </w:rPr>
-      </w:pPr>
       <w:commentRangeStart w:id="0"/>
       <w:r>
-        <w:t>This paragraph is only included in the resulting document if the variable „name“ has the value „Bart“.</w:t>
+        <w:t xml:space="preserve">This paragraph is only included in the resulting document if the variable </w:t>
+      </w:r>
+      <w:r>
+        <w:t>“</w:t>
+      </w:r>
+      <w:r>
+        <w:t>name</w:t>
+      </w:r>
+      <w:r>
+        <w:t>”</w:t>
+      </w:r>
+      <w:r>
+        <w:t xml:space="preserve"> has the value </w:t>
+      </w:r>
+      <w:r>
+        <w:t>“</w:t>
+      </w:r>
+      <w:r>
+        <w:t>Bart</w:t>
+      </w:r>
+      <w:r>
+        <w:t>”</w:t>
+      </w:r>
+      <w:r>
+        <w:t>.</w:t>
       </w:r>
       <w:commentRangeEnd w:id="0"/>
       <w:r>
@@ -36,11 +50,6 @@
       </w:r>
     </w:p>
     <w:p>
-      <w:pPr>
-        <w:rPr>
-          <w:rFonts w:hint="eastAsia"/>
-        </w:rPr>
-      </w:pPr>
       <w:r>
         <w:t>This paragraph stays untouched.</w:t>
       </w:r>
@@ -87,9 +96,7 @@
           </w:tcPr>
           <w:p>
             <w:pPr>
-              <w:rPr>
-                <w:rFonts w:hint="eastAsia"/>
-              </w:rPr>
+              <w:pStyle w:val="Titre2"/>
             </w:pPr>
             <w:r>
               <w:t>Conditional Display of paragraphs also works in tables</w:t>
@@ -116,11 +123,6 @@
             </w:tcMar>
           </w:tcPr>
           <w:p>
-            <w:pPr>
-              <w:rPr>
-                <w:rFonts w:hint="eastAsia"/>
-              </w:rPr>
-            </w:pPr>
             <w:r>
               <w:t>This paragraph stays untouched.</w:t>
             </w:r>
@@ -141,14 +143,21 @@
             </w:tcMar>
           </w:tcPr>
           <w:p>
-            <w:pPr>
-              <w:rPr>
-                <w:rFonts w:hint="eastAsia"/>
-              </w:rPr>
-            </w:pPr>
             <w:commentRangeStart w:id="1"/>
             <w:r>
-              <w:t>This paragraph is only included if the name is „Bart“.</w:t>
+              <w:t xml:space="preserve">This paragraph is only included if the name is </w:t>
+            </w:r>
+            <w:r>
+              <w:t>“</w:t>
+            </w:r>
+            <w:r>
+              <w:t>Bart</w:t>
+            </w:r>
+            <w:r>
+              <w:t>”</w:t>
+            </w:r>
+            <w:r>
+              <w:t>.</w:t>
             </w:r>
             <w:commentRangeEnd w:id="1"/>
             <w:r>
@@ -215,9 +224,7 @@
                 </w:tcPr>
                 <w:p>
                   <w:pPr>
-                    <w:rPr>
-                      <w:rFonts w:hint="eastAsia"/>
-                    </w:rPr>
+                    <w:pStyle w:val="Titre2"/>
                   </w:pPr>
                   <w:r>
                     <w:t>Also works in nested tables</w:t>
@@ -241,24 +248,26 @@
                   </w:tcMar>
                 </w:tcPr>
                 <w:p>
-                  <w:pPr>
-                    <w:rPr>
-                      <w:rFonts w:hint="eastAsia"/>
-                    </w:rPr>
-                  </w:pPr>
                   <w:r>
                     <w:t>This paragraph stays untouched.</w:t>
                   </w:r>
                 </w:p>
                 <w:p>
-                  <w:pPr>
-                    <w:rPr>
-                      <w:rFonts w:hint="eastAsia"/>
-                    </w:rPr>
-                  </w:pPr>
                   <w:commentRangeStart w:id="2"/>
                   <w:r>
-                    <w:t>This paragraph is only included if the name is „Bart“.</w:t>
+                    <w:t xml:space="preserve">This paragraph is only included if the name is </w:t>
+                  </w:r>
+                  <w:r>
+                    <w:t>“</w:t>
+                  </w:r>
+                  <w:r>
+                    <w:t>Bart</w:t>
+                  </w:r>
+                  <w:r>
+                    <w:t>”</w:t>
+                  </w:r>
+                  <w:r>
+                    <w:t>.</w:t>
                   </w:r>
                   <w:commentRangeEnd w:id="2"/>
                   <w:r>
@@ -268,23 +277,11 @@
               </w:tc>
             </w:tr>
           </w:tbl>
-          <w:p>
-            <w:pPr>
-              <w:rPr>
-                <w:rFonts w:hint="eastAsia"/>
-              </w:rPr>
-            </w:pPr>
-          </w:p>
+          <w:p/>
         </w:tc>
       </w:tr>
     </w:tbl>
-    <w:p>
-      <w:pPr>
-        <w:rPr>
-          <w:rFonts w:hint="eastAsia"/>
-        </w:rPr>
-      </w:pPr>
-    </w:p>
+    <w:p/>
     <w:sectPr>
       <w:pgSz w:w="11906" w:h="16838"/>
       <w:pgMar w:top="1134" w:right="1134" w:bottom="1134" w:left="1134" w:header="0" w:footer="0" w:gutter="0"/>
@@ -301,24 +298,11 @@
   <w:comment w:id="0" w:author="Unbekannter Autor" w:date="2015-12-27T13:55:00Z" w:initials="">
     <w:p>
       <w:pPr>
-        <w:rPr>
-          <w:rFonts w:hint="eastAsia"/>
-        </w:rPr>
+        <w:pStyle w:val="Commentaire"/>
       </w:pPr>
       <w:r>
-        <w:rPr>
-          <w:rFonts w:ascii="Segoe UI" w:hAnsi="Segoe UI"/>
-          <w:sz w:val="20"/>
-        </w:rPr>
         <w:t>displayParagraphIf(name.equals('Bart'))</w:t>
       </w:r>
-    </w:p>
-    <w:p>
-      <w:pPr>
-        <w:rPr>
-          <w:rFonts w:hint="eastAsia"/>
-        </w:rPr>
-      </w:pPr>
     </w:p>
   </w:comment>
   <w:comment w:id="1" w:author="Unbekannter Autor" w:date="2015-12-27T13:57:00Z" w:initials="">
@@ -391,13 +375,17 @@
   <w:docDefaults>
     <w:rPrDefault>
       <w:rPr>
-        <w:rFonts w:ascii="Liberation Serif" w:eastAsia="SimSun" w:hAnsi="Liberation Serif" w:cs="Mangal"/>
-        <w:sz w:val="24"/>
-        <w:szCs w:val="24"/>
+        <w:rFonts w:asciiTheme="minorHAnsi" w:eastAsiaTheme="minorEastAsia" w:hAnsiTheme="minorHAnsi" w:cstheme="minorBidi"/>
+        <w:sz w:val="22"/>
+        <w:szCs w:val="22"/>
         <w:lang w:val="de-DE" w:eastAsia="zh-CN" w:bidi="hi-IN"/>
       </w:rPr>
     </w:rPrDefault>
-    <w:pPrDefault/>
+    <w:pPrDefault>
+      <w:pPr>
+        <w:spacing w:after="160" w:line="259" w:lineRule="auto"/>
+      </w:pPr>
+    </w:pPrDefault>
   </w:docDefaults>
   <w:latentStyles w:defLockedState="0" w:defUIPriority="99" w:defSemiHidden="0" w:defUnhideWhenUsed="0" w:defQFormat="0" w:count="376">
     <w:lsdException w:name="Normal" w:uiPriority="0" w:qFormat="1"/>
@@ -780,13 +768,8 @@
   <w:style w:type="paragraph" w:default="1" w:styleId="Normal">
     <w:name w:val="Normal"/>
     <w:qFormat/>
-    <w:pPr>
-      <w:widowControl w:val="0"/>
-      <w:suppressAutoHyphens/>
-    </w:pPr>
-    <w:rPr>
-      <w:noProof/>
-      <w:color w:val="00000A"/>
+    <w:rsid w:val="00987BD3"/>
+    <w:rPr>
       <w:lang w:val="en-US"/>
     </w:rPr>
   </w:style>
@@ -797,18 +780,203 @@
     <w:link w:val="Titre1Car"/>
     <w:uiPriority w:val="9"/>
     <w:qFormat/>
-    <w:rsid w:val="006B7F13"/>
+    <w:rsid w:val="00987BD3"/>
     <w:pPr>
       <w:keepNext/>
       <w:keepLines/>
-      <w:spacing w:before="240"/>
+      <w:spacing w:before="400" w:after="40" w:line="240" w:lineRule="auto"/>
       <w:outlineLvl w:val="0"/>
     </w:pPr>
     <w:rPr>
-      <w:rFonts w:asciiTheme="majorHAnsi" w:eastAsiaTheme="majorEastAsia" w:hAnsiTheme="majorHAnsi"/>
+      <w:rFonts w:asciiTheme="majorHAnsi" w:eastAsiaTheme="majorEastAsia" w:hAnsiTheme="majorHAnsi" w:cstheme="majorBidi"/>
+      <w:color w:val="0A2F41" w:themeColor="accent1" w:themeShade="80"/>
+      <w:sz w:val="36"/>
+      <w:szCs w:val="36"/>
+    </w:rPr>
+  </w:style>
+  <w:style w:type="paragraph" w:styleId="Titre2">
+    <w:name w:val="heading 2"/>
+    <w:basedOn w:val="Normal"/>
+    <w:next w:val="Normal"/>
+    <w:link w:val="Titre2Car"/>
+    <w:uiPriority w:val="9"/>
+    <w:unhideWhenUsed/>
+    <w:qFormat/>
+    <w:rsid w:val="00987BD3"/>
+    <w:pPr>
+      <w:keepNext/>
+      <w:keepLines/>
+      <w:spacing w:before="40" w:after="0" w:line="240" w:lineRule="auto"/>
+      <w:outlineLvl w:val="1"/>
+    </w:pPr>
+    <w:rPr>
+      <w:rFonts w:asciiTheme="majorHAnsi" w:eastAsiaTheme="majorEastAsia" w:hAnsiTheme="majorHAnsi" w:cstheme="majorBidi"/>
       <w:color w:val="0F4761" w:themeColor="accent1" w:themeShade="BF"/>
       <w:sz w:val="32"/>
-      <w:szCs w:val="29"/>
+      <w:szCs w:val="32"/>
+    </w:rPr>
+  </w:style>
+  <w:style w:type="paragraph" w:styleId="Titre3">
+    <w:name w:val="heading 3"/>
+    <w:basedOn w:val="Normal"/>
+    <w:next w:val="Normal"/>
+    <w:link w:val="Titre3Car"/>
+    <w:uiPriority w:val="9"/>
+    <w:semiHidden/>
+    <w:unhideWhenUsed/>
+    <w:qFormat/>
+    <w:rsid w:val="00987BD3"/>
+    <w:pPr>
+      <w:keepNext/>
+      <w:keepLines/>
+      <w:spacing w:before="40" w:after="0" w:line="240" w:lineRule="auto"/>
+      <w:outlineLvl w:val="2"/>
+    </w:pPr>
+    <w:rPr>
+      <w:rFonts w:asciiTheme="majorHAnsi" w:eastAsiaTheme="majorEastAsia" w:hAnsiTheme="majorHAnsi" w:cstheme="majorBidi"/>
+      <w:color w:val="0F4761" w:themeColor="accent1" w:themeShade="BF"/>
+      <w:sz w:val="28"/>
+      <w:szCs w:val="28"/>
+    </w:rPr>
+  </w:style>
+  <w:style w:type="paragraph" w:styleId="Titre4">
+    <w:name w:val="heading 4"/>
+    <w:basedOn w:val="Normal"/>
+    <w:next w:val="Normal"/>
+    <w:link w:val="Titre4Car"/>
+    <w:uiPriority w:val="9"/>
+    <w:semiHidden/>
+    <w:unhideWhenUsed/>
+    <w:qFormat/>
+    <w:rsid w:val="00987BD3"/>
+    <w:pPr>
+      <w:keepNext/>
+      <w:keepLines/>
+      <w:spacing w:before="40" w:after="0"/>
+      <w:outlineLvl w:val="3"/>
+    </w:pPr>
+    <w:rPr>
+      <w:rFonts w:asciiTheme="majorHAnsi" w:eastAsiaTheme="majorEastAsia" w:hAnsiTheme="majorHAnsi" w:cstheme="majorBidi"/>
+      <w:color w:val="0F4761" w:themeColor="accent1" w:themeShade="BF"/>
+      <w:sz w:val="24"/>
+      <w:szCs w:val="24"/>
+    </w:rPr>
+  </w:style>
+  <w:style w:type="paragraph" w:styleId="Titre5">
+    <w:name w:val="heading 5"/>
+    <w:basedOn w:val="Normal"/>
+    <w:next w:val="Normal"/>
+    <w:link w:val="Titre5Car"/>
+    <w:uiPriority w:val="9"/>
+    <w:semiHidden/>
+    <w:unhideWhenUsed/>
+    <w:qFormat/>
+    <w:rsid w:val="00987BD3"/>
+    <w:pPr>
+      <w:keepNext/>
+      <w:keepLines/>
+      <w:spacing w:before="40" w:after="0"/>
+      <w:outlineLvl w:val="4"/>
+    </w:pPr>
+    <w:rPr>
+      <w:rFonts w:asciiTheme="majorHAnsi" w:eastAsiaTheme="majorEastAsia" w:hAnsiTheme="majorHAnsi" w:cstheme="majorBidi"/>
+      <w:caps/>
+      <w:color w:val="0F4761" w:themeColor="accent1" w:themeShade="BF"/>
+    </w:rPr>
+  </w:style>
+  <w:style w:type="paragraph" w:styleId="Titre6">
+    <w:name w:val="heading 6"/>
+    <w:basedOn w:val="Normal"/>
+    <w:next w:val="Normal"/>
+    <w:link w:val="Titre6Car"/>
+    <w:uiPriority w:val="9"/>
+    <w:semiHidden/>
+    <w:unhideWhenUsed/>
+    <w:qFormat/>
+    <w:rsid w:val="00987BD3"/>
+    <w:pPr>
+      <w:keepNext/>
+      <w:keepLines/>
+      <w:spacing w:before="40" w:after="0"/>
+      <w:outlineLvl w:val="5"/>
+    </w:pPr>
+    <w:rPr>
+      <w:rFonts w:asciiTheme="majorHAnsi" w:eastAsiaTheme="majorEastAsia" w:hAnsiTheme="majorHAnsi" w:cstheme="majorBidi"/>
+      <w:i/>
+      <w:iCs/>
+      <w:caps/>
+      <w:color w:val="0A2F41" w:themeColor="accent1" w:themeShade="80"/>
+    </w:rPr>
+  </w:style>
+  <w:style w:type="paragraph" w:styleId="Titre7">
+    <w:name w:val="heading 7"/>
+    <w:basedOn w:val="Normal"/>
+    <w:next w:val="Normal"/>
+    <w:link w:val="Titre7Car"/>
+    <w:uiPriority w:val="9"/>
+    <w:semiHidden/>
+    <w:unhideWhenUsed/>
+    <w:qFormat/>
+    <w:rsid w:val="00987BD3"/>
+    <w:pPr>
+      <w:keepNext/>
+      <w:keepLines/>
+      <w:spacing w:before="40" w:after="0"/>
+      <w:outlineLvl w:val="6"/>
+    </w:pPr>
+    <w:rPr>
+      <w:rFonts w:asciiTheme="majorHAnsi" w:eastAsiaTheme="majorEastAsia" w:hAnsiTheme="majorHAnsi" w:cstheme="majorBidi"/>
+      <w:b/>
+      <w:bCs/>
+      <w:color w:val="0A2F41" w:themeColor="accent1" w:themeShade="80"/>
+    </w:rPr>
+  </w:style>
+  <w:style w:type="paragraph" w:styleId="Titre8">
+    <w:name w:val="heading 8"/>
+    <w:basedOn w:val="Normal"/>
+    <w:next w:val="Normal"/>
+    <w:link w:val="Titre8Car"/>
+    <w:uiPriority w:val="9"/>
+    <w:semiHidden/>
+    <w:unhideWhenUsed/>
+    <w:qFormat/>
+    <w:rsid w:val="00987BD3"/>
+    <w:pPr>
+      <w:keepNext/>
+      <w:keepLines/>
+      <w:spacing w:before="40" w:after="0"/>
+      <w:outlineLvl w:val="7"/>
+    </w:pPr>
+    <w:rPr>
+      <w:rFonts w:asciiTheme="majorHAnsi" w:eastAsiaTheme="majorEastAsia" w:hAnsiTheme="majorHAnsi" w:cstheme="majorBidi"/>
+      <w:b/>
+      <w:bCs/>
+      <w:i/>
+      <w:iCs/>
+      <w:color w:val="0A2F41" w:themeColor="accent1" w:themeShade="80"/>
+    </w:rPr>
+  </w:style>
+  <w:style w:type="paragraph" w:styleId="Titre9">
+    <w:name w:val="heading 9"/>
+    <w:basedOn w:val="Normal"/>
+    <w:next w:val="Normal"/>
+    <w:link w:val="Titre9Car"/>
+    <w:uiPriority w:val="9"/>
+    <w:semiHidden/>
+    <w:unhideWhenUsed/>
+    <w:qFormat/>
+    <w:rsid w:val="00987BD3"/>
+    <w:pPr>
+      <w:keepNext/>
+      <w:keepLines/>
+      <w:spacing w:before="40" w:after="0"/>
+      <w:outlineLvl w:val="8"/>
+    </w:pPr>
+    <w:rPr>
+      <w:rFonts w:asciiTheme="majorHAnsi" w:eastAsiaTheme="majorEastAsia" w:hAnsiTheme="majorHAnsi" w:cstheme="majorBidi"/>
+      <w:i/>
+      <w:iCs/>
+      <w:color w:val="0A2F41" w:themeColor="accent1" w:themeShade="80"/>
     </w:rPr>
   </w:style>
   <w:style w:type="character" w:default="1" w:styleId="Policepardfaut">
@@ -970,7 +1138,6 @@
     <w:basedOn w:val="Normal"/>
     <w:link w:val="CommentaireCar"/>
     <w:uiPriority w:val="99"/>
-    <w:semiHidden/>
     <w:unhideWhenUsed/>
     <w:rPr>
       <w:sz w:val="20"/>
@@ -982,7 +1149,6 @@
     <w:basedOn w:val="Policepardfaut"/>
     <w:link w:val="Commentaire"/>
     <w:uiPriority w:val="99"/>
-    <w:semiHidden/>
     <w:rPr>
       <w:color w:val="00000A"/>
       <w:sz w:val="20"/>
@@ -1005,13 +1171,389 @@
     <w:basedOn w:val="Policepardfaut"/>
     <w:link w:val="Titre1"/>
     <w:uiPriority w:val="9"/>
-    <w:rsid w:val="006B7F13"/>
-    <w:rPr>
-      <w:rFonts w:asciiTheme="majorHAnsi" w:eastAsiaTheme="majorEastAsia" w:hAnsiTheme="majorHAnsi"/>
+    <w:rsid w:val="00987BD3"/>
+    <w:rPr>
+      <w:rFonts w:asciiTheme="majorHAnsi" w:eastAsiaTheme="majorEastAsia" w:hAnsiTheme="majorHAnsi" w:cstheme="majorBidi"/>
+      <w:color w:val="0A2F41" w:themeColor="accent1" w:themeShade="80"/>
+      <w:sz w:val="36"/>
+      <w:szCs w:val="36"/>
+    </w:rPr>
+  </w:style>
+  <w:style w:type="character" w:customStyle="1" w:styleId="Titre2Car">
+    <w:name w:val="Titre 2 Car"/>
+    <w:basedOn w:val="Policepardfaut"/>
+    <w:link w:val="Titre2"/>
+    <w:uiPriority w:val="9"/>
+    <w:rsid w:val="00987BD3"/>
+    <w:rPr>
+      <w:rFonts w:asciiTheme="majorHAnsi" w:eastAsiaTheme="majorEastAsia" w:hAnsiTheme="majorHAnsi" w:cstheme="majorBidi"/>
       <w:color w:val="0F4761" w:themeColor="accent1" w:themeShade="BF"/>
       <w:sz w:val="32"/>
-      <w:szCs w:val="29"/>
-    </w:rPr>
+      <w:szCs w:val="32"/>
+    </w:rPr>
+  </w:style>
+  <w:style w:type="character" w:customStyle="1" w:styleId="Titre3Car">
+    <w:name w:val="Titre 3 Car"/>
+    <w:basedOn w:val="Policepardfaut"/>
+    <w:link w:val="Titre3"/>
+    <w:uiPriority w:val="9"/>
+    <w:semiHidden/>
+    <w:rsid w:val="00987BD3"/>
+    <w:rPr>
+      <w:rFonts w:asciiTheme="majorHAnsi" w:eastAsiaTheme="majorEastAsia" w:hAnsiTheme="majorHAnsi" w:cstheme="majorBidi"/>
+      <w:color w:val="0F4761" w:themeColor="accent1" w:themeShade="BF"/>
+      <w:sz w:val="28"/>
+      <w:szCs w:val="28"/>
+    </w:rPr>
+  </w:style>
+  <w:style w:type="character" w:customStyle="1" w:styleId="Titre4Car">
+    <w:name w:val="Titre 4 Car"/>
+    <w:basedOn w:val="Policepardfaut"/>
+    <w:link w:val="Titre4"/>
+    <w:uiPriority w:val="9"/>
+    <w:semiHidden/>
+    <w:rsid w:val="00987BD3"/>
+    <w:rPr>
+      <w:rFonts w:asciiTheme="majorHAnsi" w:eastAsiaTheme="majorEastAsia" w:hAnsiTheme="majorHAnsi" w:cstheme="majorBidi"/>
+      <w:color w:val="0F4761" w:themeColor="accent1" w:themeShade="BF"/>
+      <w:sz w:val="24"/>
+      <w:szCs w:val="24"/>
+    </w:rPr>
+  </w:style>
+  <w:style w:type="character" w:customStyle="1" w:styleId="Titre5Car">
+    <w:name w:val="Titre 5 Car"/>
+    <w:basedOn w:val="Policepardfaut"/>
+    <w:link w:val="Titre5"/>
+    <w:uiPriority w:val="9"/>
+    <w:semiHidden/>
+    <w:rsid w:val="00987BD3"/>
+    <w:rPr>
+      <w:rFonts w:asciiTheme="majorHAnsi" w:eastAsiaTheme="majorEastAsia" w:hAnsiTheme="majorHAnsi" w:cstheme="majorBidi"/>
+      <w:caps/>
+      <w:color w:val="0F4761" w:themeColor="accent1" w:themeShade="BF"/>
+    </w:rPr>
+  </w:style>
+  <w:style w:type="character" w:customStyle="1" w:styleId="Titre6Car">
+    <w:name w:val="Titre 6 Car"/>
+    <w:basedOn w:val="Policepardfaut"/>
+    <w:link w:val="Titre6"/>
+    <w:uiPriority w:val="9"/>
+    <w:semiHidden/>
+    <w:rsid w:val="00987BD3"/>
+    <w:rPr>
+      <w:rFonts w:asciiTheme="majorHAnsi" w:eastAsiaTheme="majorEastAsia" w:hAnsiTheme="majorHAnsi" w:cstheme="majorBidi"/>
+      <w:i/>
+      <w:iCs/>
+      <w:caps/>
+      <w:color w:val="0A2F41" w:themeColor="accent1" w:themeShade="80"/>
+    </w:rPr>
+  </w:style>
+  <w:style w:type="character" w:customStyle="1" w:styleId="Titre7Car">
+    <w:name w:val="Titre 7 Car"/>
+    <w:basedOn w:val="Policepardfaut"/>
+    <w:link w:val="Titre7"/>
+    <w:uiPriority w:val="9"/>
+    <w:semiHidden/>
+    <w:rsid w:val="00987BD3"/>
+    <w:rPr>
+      <w:rFonts w:asciiTheme="majorHAnsi" w:eastAsiaTheme="majorEastAsia" w:hAnsiTheme="majorHAnsi" w:cstheme="majorBidi"/>
+      <w:b/>
+      <w:bCs/>
+      <w:color w:val="0A2F41" w:themeColor="accent1" w:themeShade="80"/>
+    </w:rPr>
+  </w:style>
+  <w:style w:type="character" w:customStyle="1" w:styleId="Titre8Car">
+    <w:name w:val="Titre 8 Car"/>
+    <w:basedOn w:val="Policepardfaut"/>
+    <w:link w:val="Titre8"/>
+    <w:uiPriority w:val="9"/>
+    <w:semiHidden/>
+    <w:rsid w:val="00987BD3"/>
+    <w:rPr>
+      <w:rFonts w:asciiTheme="majorHAnsi" w:eastAsiaTheme="majorEastAsia" w:hAnsiTheme="majorHAnsi" w:cstheme="majorBidi"/>
+      <w:b/>
+      <w:bCs/>
+      <w:i/>
+      <w:iCs/>
+      <w:color w:val="0A2F41" w:themeColor="accent1" w:themeShade="80"/>
+    </w:rPr>
+  </w:style>
+  <w:style w:type="character" w:customStyle="1" w:styleId="Titre9Car">
+    <w:name w:val="Titre 9 Car"/>
+    <w:basedOn w:val="Policepardfaut"/>
+    <w:link w:val="Titre9"/>
+    <w:uiPriority w:val="9"/>
+    <w:semiHidden/>
+    <w:rsid w:val="00987BD3"/>
+    <w:rPr>
+      <w:rFonts w:asciiTheme="majorHAnsi" w:eastAsiaTheme="majorEastAsia" w:hAnsiTheme="majorHAnsi" w:cstheme="majorBidi"/>
+      <w:i/>
+      <w:iCs/>
+      <w:color w:val="0A2F41" w:themeColor="accent1" w:themeShade="80"/>
+    </w:rPr>
+  </w:style>
+  <w:style w:type="paragraph" w:styleId="Lgende">
+    <w:name w:val="caption"/>
+    <w:basedOn w:val="Normal"/>
+    <w:next w:val="Normal"/>
+    <w:uiPriority w:val="35"/>
+    <w:semiHidden/>
+    <w:unhideWhenUsed/>
+    <w:qFormat/>
+    <w:rsid w:val="00987BD3"/>
+    <w:pPr>
+      <w:spacing w:line="240" w:lineRule="auto"/>
+    </w:pPr>
+    <w:rPr>
+      <w:b/>
+      <w:bCs/>
+      <w:smallCaps/>
+      <w:color w:val="0E2841" w:themeColor="text2"/>
+    </w:rPr>
+  </w:style>
+  <w:style w:type="paragraph" w:styleId="Titre">
+    <w:name w:val="Title"/>
+    <w:basedOn w:val="Normal"/>
+    <w:next w:val="Normal"/>
+    <w:link w:val="TitreCar"/>
+    <w:uiPriority w:val="10"/>
+    <w:qFormat/>
+    <w:rsid w:val="00987BD3"/>
+    <w:pPr>
+      <w:spacing w:after="0" w:line="204" w:lineRule="auto"/>
+      <w:contextualSpacing/>
+    </w:pPr>
+    <w:rPr>
+      <w:rFonts w:asciiTheme="majorHAnsi" w:eastAsiaTheme="majorEastAsia" w:hAnsiTheme="majorHAnsi" w:cstheme="majorBidi"/>
+      <w:caps/>
+      <w:color w:val="0E2841" w:themeColor="text2"/>
+      <w:spacing w:val="-15"/>
+      <w:sz w:val="72"/>
+      <w:szCs w:val="72"/>
+    </w:rPr>
+  </w:style>
+  <w:style w:type="character" w:customStyle="1" w:styleId="TitreCar">
+    <w:name w:val="Titre Car"/>
+    <w:basedOn w:val="Policepardfaut"/>
+    <w:link w:val="Titre"/>
+    <w:uiPriority w:val="10"/>
+    <w:rsid w:val="00987BD3"/>
+    <w:rPr>
+      <w:rFonts w:asciiTheme="majorHAnsi" w:eastAsiaTheme="majorEastAsia" w:hAnsiTheme="majorHAnsi" w:cstheme="majorBidi"/>
+      <w:caps/>
+      <w:color w:val="0E2841" w:themeColor="text2"/>
+      <w:spacing w:val="-15"/>
+      <w:sz w:val="72"/>
+      <w:szCs w:val="72"/>
+    </w:rPr>
+  </w:style>
+  <w:style w:type="paragraph" w:styleId="Sous-titre">
+    <w:name w:val="Subtitle"/>
+    <w:basedOn w:val="Normal"/>
+    <w:next w:val="Normal"/>
+    <w:link w:val="Sous-titreCar"/>
+    <w:uiPriority w:val="11"/>
+    <w:qFormat/>
+    <w:rsid w:val="00987BD3"/>
+    <w:pPr>
+      <w:numPr>
+        <w:ilvl w:val="1"/>
+      </w:numPr>
+      <w:spacing w:after="240" w:line="240" w:lineRule="auto"/>
+    </w:pPr>
+    <w:rPr>
+      <w:rFonts w:asciiTheme="majorHAnsi" w:eastAsiaTheme="majorEastAsia" w:hAnsiTheme="majorHAnsi" w:cstheme="majorBidi"/>
+      <w:color w:val="156082" w:themeColor="accent1"/>
+      <w:sz w:val="28"/>
+      <w:szCs w:val="28"/>
+    </w:rPr>
+  </w:style>
+  <w:style w:type="character" w:customStyle="1" w:styleId="Sous-titreCar">
+    <w:name w:val="Sous-titre Car"/>
+    <w:basedOn w:val="Policepardfaut"/>
+    <w:link w:val="Sous-titre"/>
+    <w:uiPriority w:val="11"/>
+    <w:rsid w:val="00987BD3"/>
+    <w:rPr>
+      <w:rFonts w:asciiTheme="majorHAnsi" w:eastAsiaTheme="majorEastAsia" w:hAnsiTheme="majorHAnsi" w:cstheme="majorBidi"/>
+      <w:color w:val="156082" w:themeColor="accent1"/>
+      <w:sz w:val="28"/>
+      <w:szCs w:val="28"/>
+    </w:rPr>
+  </w:style>
+  <w:style w:type="character" w:styleId="lev">
+    <w:name w:val="Strong"/>
+    <w:basedOn w:val="Policepardfaut"/>
+    <w:uiPriority w:val="22"/>
+    <w:qFormat/>
+    <w:rsid w:val="00987BD3"/>
+    <w:rPr>
+      <w:b/>
+      <w:bCs/>
+    </w:rPr>
+  </w:style>
+  <w:style w:type="character" w:styleId="Accentuation">
+    <w:name w:val="Emphasis"/>
+    <w:basedOn w:val="Policepardfaut"/>
+    <w:uiPriority w:val="20"/>
+    <w:qFormat/>
+    <w:rsid w:val="00987BD3"/>
+    <w:rPr>
+      <w:i/>
+      <w:iCs/>
+    </w:rPr>
+  </w:style>
+  <w:style w:type="paragraph" w:styleId="Sansinterligne">
+    <w:name w:val="No Spacing"/>
+    <w:uiPriority w:val="1"/>
+    <w:qFormat/>
+    <w:rsid w:val="00987BD3"/>
+    <w:pPr>
+      <w:spacing w:after="0" w:line="240" w:lineRule="auto"/>
+    </w:pPr>
+  </w:style>
+  <w:style w:type="paragraph" w:styleId="Citation">
+    <w:name w:val="Quote"/>
+    <w:basedOn w:val="Normal"/>
+    <w:next w:val="Normal"/>
+    <w:link w:val="CitationCar"/>
+    <w:uiPriority w:val="29"/>
+    <w:qFormat/>
+    <w:rsid w:val="00987BD3"/>
+    <w:pPr>
+      <w:spacing w:before="120" w:after="120"/>
+      <w:ind w:left="720"/>
+    </w:pPr>
+    <w:rPr>
+      <w:color w:val="0E2841" w:themeColor="text2"/>
+      <w:sz w:val="24"/>
+      <w:szCs w:val="24"/>
+    </w:rPr>
+  </w:style>
+  <w:style w:type="character" w:customStyle="1" w:styleId="CitationCar">
+    <w:name w:val="Citation Car"/>
+    <w:basedOn w:val="Policepardfaut"/>
+    <w:link w:val="Citation"/>
+    <w:uiPriority w:val="29"/>
+    <w:rsid w:val="00987BD3"/>
+    <w:rPr>
+      <w:color w:val="0E2841" w:themeColor="text2"/>
+      <w:sz w:val="24"/>
+      <w:szCs w:val="24"/>
+    </w:rPr>
+  </w:style>
+  <w:style w:type="paragraph" w:styleId="Citationintense">
+    <w:name w:val="Intense Quote"/>
+    <w:basedOn w:val="Normal"/>
+    <w:next w:val="Normal"/>
+    <w:link w:val="CitationintenseCar"/>
+    <w:uiPriority w:val="30"/>
+    <w:qFormat/>
+    <w:rsid w:val="00987BD3"/>
+    <w:pPr>
+      <w:spacing w:before="100" w:beforeAutospacing="1" w:after="240" w:line="240" w:lineRule="auto"/>
+      <w:ind w:left="720"/>
+      <w:jc w:val="center"/>
+    </w:pPr>
+    <w:rPr>
+      <w:rFonts w:asciiTheme="majorHAnsi" w:eastAsiaTheme="majorEastAsia" w:hAnsiTheme="majorHAnsi" w:cstheme="majorBidi"/>
+      <w:color w:val="0E2841" w:themeColor="text2"/>
+      <w:spacing w:val="-6"/>
+      <w:sz w:val="32"/>
+      <w:szCs w:val="32"/>
+    </w:rPr>
+  </w:style>
+  <w:style w:type="character" w:customStyle="1" w:styleId="CitationintenseCar">
+    <w:name w:val="Citation intense Car"/>
+    <w:basedOn w:val="Policepardfaut"/>
+    <w:link w:val="Citationintense"/>
+    <w:uiPriority w:val="30"/>
+    <w:rsid w:val="00987BD3"/>
+    <w:rPr>
+      <w:rFonts w:asciiTheme="majorHAnsi" w:eastAsiaTheme="majorEastAsia" w:hAnsiTheme="majorHAnsi" w:cstheme="majorBidi"/>
+      <w:color w:val="0E2841" w:themeColor="text2"/>
+      <w:spacing w:val="-6"/>
+      <w:sz w:val="32"/>
+      <w:szCs w:val="32"/>
+    </w:rPr>
+  </w:style>
+  <w:style w:type="character" w:styleId="Accentuationlgre">
+    <w:name w:val="Subtle Emphasis"/>
+    <w:basedOn w:val="Policepardfaut"/>
+    <w:uiPriority w:val="19"/>
+    <w:qFormat/>
+    <w:rsid w:val="00987BD3"/>
+    <w:rPr>
+      <w:i/>
+      <w:iCs/>
+      <w:color w:val="595959" w:themeColor="text1" w:themeTint="A6"/>
+    </w:rPr>
+  </w:style>
+  <w:style w:type="character" w:styleId="Accentuationintense">
+    <w:name w:val="Intense Emphasis"/>
+    <w:basedOn w:val="Policepardfaut"/>
+    <w:uiPriority w:val="21"/>
+    <w:qFormat/>
+    <w:rsid w:val="00987BD3"/>
+    <w:rPr>
+      <w:b/>
+      <w:bCs/>
+      <w:i/>
+      <w:iCs/>
+    </w:rPr>
+  </w:style>
+  <w:style w:type="character" w:styleId="Rfrencelgre">
+    <w:name w:val="Subtle Reference"/>
+    <w:basedOn w:val="Policepardfaut"/>
+    <w:uiPriority w:val="31"/>
+    <w:qFormat/>
+    <w:rsid w:val="00987BD3"/>
+    <w:rPr>
+      <w:smallCaps/>
+      <w:color w:val="595959" w:themeColor="text1" w:themeTint="A6"/>
+      <w:u w:val="none" w:color="7F7F7F" w:themeColor="text1" w:themeTint="80"/>
+      <w:bdr w:val="none" w:sz="0" w:space="0" w:color="auto"/>
+    </w:rPr>
+  </w:style>
+  <w:style w:type="character" w:styleId="Rfrenceintense">
+    <w:name w:val="Intense Reference"/>
+    <w:basedOn w:val="Policepardfaut"/>
+    <w:uiPriority w:val="32"/>
+    <w:qFormat/>
+    <w:rsid w:val="00987BD3"/>
+    <w:rPr>
+      <w:b/>
+      <w:bCs/>
+      <w:smallCaps/>
+      <w:color w:val="0E2841" w:themeColor="text2"/>
+      <w:u w:val="single"/>
+    </w:rPr>
+  </w:style>
+  <w:style w:type="character" w:styleId="Titredulivre">
+    <w:name w:val="Book Title"/>
+    <w:basedOn w:val="Policepardfaut"/>
+    <w:uiPriority w:val="33"/>
+    <w:qFormat/>
+    <w:rsid w:val="00987BD3"/>
+    <w:rPr>
+      <w:b/>
+      <w:bCs/>
+      <w:smallCaps/>
+      <w:spacing w:val="10"/>
+    </w:rPr>
+  </w:style>
+  <w:style w:type="paragraph" w:styleId="En-ttedetabledesmatires">
+    <w:name w:val="TOC Heading"/>
+    <w:basedOn w:val="Titre1"/>
+    <w:next w:val="Normal"/>
+    <w:uiPriority w:val="39"/>
+    <w:semiHidden/>
+    <w:unhideWhenUsed/>
+    <w:qFormat/>
+    <w:rsid w:val="00987BD3"/>
+    <w:pPr>
+      <w:outlineLvl w:val="9"/>
+    </w:pPr>
   </w:style>
 </w:styles>
 </file>
@@ -1309,4 +1851,16 @@
     </a:ext>
   </a:extLst>
 </a:theme>
+</file>
+
+<file path=customXml/item1.xml><?xml version="1.0" encoding="utf-8"?>
+<b:Sources xmlns:b="http://schemas.openxmlformats.org/officeDocument/2006/bibliography" xmlns="http://schemas.openxmlformats.org/officeDocument/2006/bibliography" SelectedStyle="\APASixthEditionOfficeOnline.xsl" StyleName="APA" Version="6"/>
+</file>
+
+<file path=customXml/itemProps1.xml><?xml version="1.0" encoding="utf-8"?>
+<ds:datastoreItem xmlns:ds="http://schemas.openxmlformats.org/officeDocument/2006/customXml" ds:itemID="{2D8C5CA0-CD41-44F3-9128-B6872C3DCB4E}">
+  <ds:schemaRefs>
+    <ds:schemaRef ds:uri="http://schemas.openxmlformats.org/officeDocument/2006/bibliography"/>
+  </ds:schemaRefs>
+</ds:datastoreItem>
 </file>
</xml_diff>